<commit_message>
Made parameters an object and not string
</commit_message>
<xml_diff>
--- a/doc/TaskSchedulerEngine Overview.docx
+++ b/doc/TaskSchedulerEngine Overview.docx
@@ -1,6 +1,6 @@
 
 <file path=word/document.xml><?xml version="1.0" encoding="utf-8"?>
-<w:document xmlns:ve="http://schemas.openxmlformats.org/markup-compatibility/2006" xmlns:o="urn:schemas-microsoft-com:office:office" xmlns:r="http://schemas.openxmlformats.org/officeDocument/2006/relationships" xmlns:m="http://schemas.openxmlformats.org/officeDocument/2006/math" xmlns:v="urn:schemas-microsoft-com:vml" xmlns:wp="http://schemas.openxmlformats.org/drawingml/2006/wordprocessingDrawing" xmlns:w10="urn:schemas-microsoft-com:office:word" xmlns:w="http://schemas.openxmlformats.org/wordprocessingml/2006/main" xmlns:wne="http://schemas.microsoft.com/office/word/2006/wordml">
+<w:document xmlns:wpc="http://schemas.microsoft.com/office/word/2010/wordprocessingCanvas" xmlns:mc="http://schemas.openxmlformats.org/markup-compatibility/2006" xmlns:o="urn:schemas-microsoft-com:office:office" xmlns:r="http://schemas.openxmlformats.org/officeDocument/2006/relationships" xmlns:m="http://schemas.openxmlformats.org/officeDocument/2006/math" xmlns:v="urn:schemas-microsoft-com:vml" xmlns:wp14="http://schemas.microsoft.com/office/word/2010/wordprocessingDrawing" xmlns:wp="http://schemas.openxmlformats.org/drawingml/2006/wordprocessingDrawing" xmlns:w10="urn:schemas-microsoft-com:office:word" xmlns:w="http://schemas.openxmlformats.org/wordprocessingml/2006/main" xmlns:w14="http://schemas.microsoft.com/office/word/2010/wordml" xmlns:wpg="http://schemas.microsoft.com/office/word/2010/wordprocessingGroup" xmlns:wpi="http://schemas.microsoft.com/office/word/2010/wordprocessingInk" xmlns:wne="http://schemas.microsoft.com/office/word/2006/wordml" xmlns:wps="http://schemas.microsoft.com/office/word/2010/wordprocessingShape" mc:Ignorable="w14 wp14">
   <w:body>
     <w:p>
       <w:pPr>
@@ -78,6 +78,258 @@
         <w:pStyle w:val="Heading1"/>
       </w:pPr>
       <w:r>
+        <w:t>Quick Start</w:t>
+      </w:r>
+    </w:p>
+    <w:p>
+      <w:pPr>
+        <w:pStyle w:val="ListParagraph"/>
+        <w:numPr>
+          <w:ilvl w:val="0"/>
+          <w:numId w:val="2"/>
+        </w:numPr>
+      </w:pPr>
+      <w:r>
+        <w:t xml:space="preserve">Create a class that implements </w:t>
+      </w:r>
+      <w:proofErr w:type="spellStart"/>
+      <w:r>
+        <w:t>ITask</w:t>
+      </w:r>
+      <w:proofErr w:type="spellEnd"/>
+      <w:r>
+        <w:t>. This is the class that will respond to a scheduled event.</w:t>
+      </w:r>
+    </w:p>
+    <w:p>
+      <w:pPr>
+        <w:pStyle w:val="ListParagraph"/>
+        <w:numPr>
+          <w:ilvl w:val="1"/>
+          <w:numId w:val="2"/>
+        </w:numPr>
+      </w:pPr>
+      <w:r>
+        <w:t>Initialize will be called when the schedule is created; it will only be called once for a given schedule.</w:t>
+      </w:r>
+    </w:p>
+    <w:p>
+      <w:pPr>
+        <w:pStyle w:val="ListParagraph"/>
+        <w:numPr>
+          <w:ilvl w:val="0"/>
+          <w:numId w:val="2"/>
+        </w:numPr>
+      </w:pPr>
+      <w:r>
+        <w:t xml:space="preserve">Set up a schedule, using either the fluent API or the XML configuration, instructing it to execute your </w:t>
+      </w:r>
+      <w:proofErr w:type="spellStart"/>
+      <w:r>
+        <w:t>ITask</w:t>
+      </w:r>
+      <w:proofErr w:type="spellEnd"/>
+      <w:r>
+        <w:t xml:space="preserve"> (you may </w:t>
+      </w:r>
+      <w:r>
+        <w:t xml:space="preserve">set up </w:t>
+      </w:r>
+      <w:r>
+        <w:t>multiple tasks</w:t>
+      </w:r>
+      <w:r>
+        <w:t xml:space="preserve"> to execute in the same schedule; keep calling Execute)</w:t>
+      </w:r>
+      <w:bookmarkStart w:id="0" w:name="_GoBack"/>
+      <w:bookmarkEnd w:id="0"/>
+    </w:p>
+    <w:p>
+      <w:pPr>
+        <w:pStyle w:val="ListParagraph"/>
+        <w:numPr>
+          <w:ilvl w:val="1"/>
+          <w:numId w:val="2"/>
+        </w:numPr>
+        <w:autoSpaceDE w:val="0"/>
+        <w:autoSpaceDN w:val="0"/>
+        <w:adjustRightInd w:val="0"/>
+        <w:spacing w:after="0" w:line="240" w:lineRule="auto"/>
+        <w:rPr>
+          <w:rFonts w:ascii="Consolas" w:hAnsi="Consolas" w:cs="Consolas"/>
+          <w:sz w:val="19"/>
+          <w:szCs w:val="19"/>
+        </w:rPr>
+      </w:pPr>
+      <w:proofErr w:type="spellStart"/>
+      <w:r>
+        <w:rPr>
+          <w:rFonts w:ascii="Consolas" w:hAnsi="Consolas" w:cs="Consolas"/>
+          <w:color w:val="0000FF"/>
+          <w:sz w:val="19"/>
+          <w:szCs w:val="19"/>
+        </w:rPr>
+        <w:t>var</w:t>
+      </w:r>
+      <w:proofErr w:type="spellEnd"/>
+      <w:r>
+        <w:rPr>
+          <w:rFonts w:ascii="Consolas" w:hAnsi="Consolas" w:cs="Consolas"/>
+          <w:sz w:val="19"/>
+          <w:szCs w:val="19"/>
+        </w:rPr>
+        <w:t xml:space="preserve"> s = </w:t>
+      </w:r>
+      <w:r>
+        <w:rPr>
+          <w:rFonts w:ascii="Consolas" w:hAnsi="Consolas" w:cs="Consolas"/>
+          <w:color w:val="0000FF"/>
+          <w:sz w:val="19"/>
+          <w:szCs w:val="19"/>
+        </w:rPr>
+        <w:t>new</w:t>
+      </w:r>
+      <w:r>
+        <w:rPr>
+          <w:rFonts w:ascii="Consolas" w:hAnsi="Consolas" w:cs="Consolas"/>
+          <w:sz w:val="19"/>
+          <w:szCs w:val="19"/>
+        </w:rPr>
+        <w:t xml:space="preserve"> </w:t>
+      </w:r>
+      <w:r>
+        <w:rPr>
+          <w:rFonts w:ascii="Consolas" w:hAnsi="Consolas" w:cs="Consolas"/>
+          <w:color w:val="2B91AF"/>
+          <w:sz w:val="19"/>
+          <w:szCs w:val="19"/>
+        </w:rPr>
+        <w:t>Schedule</w:t>
+      </w:r>
+      <w:r>
+        <w:rPr>
+          <w:rFonts w:ascii="Consolas" w:hAnsi="Consolas" w:cs="Consolas"/>
+          <w:sz w:val="19"/>
+          <w:szCs w:val="19"/>
+        </w:rPr>
+        <w:t>()</w:t>
+      </w:r>
+      <w:r>
+        <w:rPr>
+          <w:rFonts w:ascii="Consolas" w:hAnsi="Consolas" w:cs="Consolas"/>
+          <w:sz w:val="19"/>
+          <w:szCs w:val="19"/>
+        </w:rPr>
+        <w:br/>
+      </w:r>
+      <w:r>
+        <w:rPr>
+          <w:rFonts w:ascii="Consolas" w:hAnsi="Consolas" w:cs="Consolas"/>
+          <w:sz w:val="19"/>
+          <w:szCs w:val="19"/>
+        </w:rPr>
+        <w:t xml:space="preserve">    .</w:t>
+      </w:r>
+      <w:proofErr w:type="spellStart"/>
+      <w:r>
+        <w:rPr>
+          <w:rFonts w:ascii="Consolas" w:hAnsi="Consolas" w:cs="Consolas"/>
+          <w:sz w:val="19"/>
+          <w:szCs w:val="19"/>
+        </w:rPr>
+        <w:t>AtSeconds</w:t>
+      </w:r>
+      <w:proofErr w:type="spellEnd"/>
+      <w:r>
+        <w:rPr>
+          <w:rFonts w:ascii="Consolas" w:hAnsi="Consolas" w:cs="Consolas"/>
+          <w:sz w:val="19"/>
+          <w:szCs w:val="19"/>
+        </w:rPr>
+        <w:t>(0, 10, 20, 30, 40, 50)</w:t>
+      </w:r>
+      <w:r>
+        <w:rPr>
+          <w:rFonts w:ascii="Consolas" w:hAnsi="Consolas" w:cs="Consolas"/>
+          <w:sz w:val="19"/>
+          <w:szCs w:val="19"/>
+        </w:rPr>
+        <w:br/>
+      </w:r>
+      <w:r>
+        <w:rPr>
+          <w:rFonts w:ascii="Consolas" w:hAnsi="Consolas" w:cs="Consolas"/>
+          <w:sz w:val="19"/>
+          <w:szCs w:val="19"/>
+        </w:rPr>
+        <w:t xml:space="preserve">    .</w:t>
+      </w:r>
+      <w:proofErr w:type="spellStart"/>
+      <w:r>
+        <w:rPr>
+          <w:rFonts w:ascii="Consolas" w:hAnsi="Consolas" w:cs="Consolas"/>
+          <w:sz w:val="19"/>
+          <w:szCs w:val="19"/>
+        </w:rPr>
+        <w:t>WithLocalTime</w:t>
+      </w:r>
+      <w:proofErr w:type="spellEnd"/>
+      <w:r>
+        <w:rPr>
+          <w:rFonts w:ascii="Consolas" w:hAnsi="Consolas" w:cs="Consolas"/>
+          <w:sz w:val="19"/>
+          <w:szCs w:val="19"/>
+        </w:rPr>
+        <w:t>()</w:t>
+      </w:r>
+      <w:r>
+        <w:rPr>
+          <w:rFonts w:ascii="Consolas" w:hAnsi="Consolas" w:cs="Consolas"/>
+          <w:sz w:val="19"/>
+          <w:szCs w:val="19"/>
+        </w:rPr>
+        <w:br/>
+      </w:r>
+      <w:r>
+        <w:rPr>
+          <w:rFonts w:ascii="Consolas" w:hAnsi="Consolas" w:cs="Consolas"/>
+          <w:sz w:val="19"/>
+          <w:szCs w:val="19"/>
+        </w:rPr>
+        <w:t xml:space="preserve">    .Execute&lt;</w:t>
+      </w:r>
+      <w:proofErr w:type="spellStart"/>
+      <w:r>
+        <w:rPr>
+          <w:rFonts w:ascii="Consolas" w:hAnsi="Consolas" w:cs="Consolas"/>
+          <w:color w:val="2B91AF"/>
+          <w:sz w:val="19"/>
+          <w:szCs w:val="19"/>
+        </w:rPr>
+        <w:t>ConsoleWriteTask</w:t>
+      </w:r>
+      <w:proofErr w:type="spellEnd"/>
+      <w:r>
+        <w:rPr>
+          <w:rFonts w:ascii="Consolas" w:hAnsi="Consolas" w:cs="Consolas"/>
+          <w:sz w:val="19"/>
+          <w:szCs w:val="19"/>
+        </w:rPr>
+        <w:t>&gt;();</w:t>
+      </w:r>
+    </w:p>
+    <w:p>
+      <w:pPr>
+        <w:pStyle w:val="ListParagraph"/>
+        <w:ind w:left="1440"/>
+      </w:pPr>
+    </w:p>
+    <w:p>
+      <w:pPr>
+        <w:pStyle w:val="Heading1"/>
+      </w:pPr>
+      <w:r>
+        <w:lastRenderedPageBreak/>
         <w:t>Runtime Components</w:t>
       </w:r>
     </w:p>
@@ -104,7 +356,7 @@
                     </pic:cNvPicPr>
                   </pic:nvPicPr>
                   <pic:blipFill>
-                    <a:blip r:embed="rId5" cstate="print"/>
+                    <a:blip r:embed="rId6" cstate="print"/>
                     <a:srcRect/>
                     <a:stretch>
                       <a:fillRect/>
@@ -200,11 +452,7 @@
         <w:t xml:space="preserve">When it wakes, it </w:t>
       </w:r>
       <w:r>
-        <w:t xml:space="preserve">processes the schedule evaluations, adds one second </w:t>
-      </w:r>
-      <w:r>
-        <w:lastRenderedPageBreak/>
-        <w:t xml:space="preserve">to </w:t>
+        <w:t xml:space="preserve">processes the schedule evaluations, adds one second to </w:t>
       </w:r>
       <w:proofErr w:type="spellStart"/>
       <w:r>
@@ -314,7 +562,11 @@
         <w:pStyle w:val="Heading1"/>
       </w:pPr>
       <w:r>
-        <w:t>Multithreading</w:t>
+        <w:lastRenderedPageBreak/>
+        <w:t>T</w:t>
+      </w:r>
+      <w:r>
+        <w:t>hreading</w:t>
       </w:r>
     </w:p>
     <w:p>
@@ -390,6 +642,27 @@
       <w:proofErr w:type="spellEnd"/>
       <w:r>
         <w:t xml:space="preserve"> event will be executed in series on the worker thread.</w:t>
+      </w:r>
+    </w:p>
+    <w:p>
+      <w:r>
+        <w:t xml:space="preserve">For a given </w:t>
+      </w:r>
+      <w:proofErr w:type="spellStart"/>
+      <w:r>
+        <w:t>ScheduleDefinition</w:t>
+      </w:r>
+      <w:proofErr w:type="spellEnd"/>
+      <w:r>
+        <w:t xml:space="preserve">, each associated </w:t>
+      </w:r>
+      <w:proofErr w:type="spellStart"/>
+      <w:r>
+        <w:t>ITask</w:t>
+      </w:r>
+      <w:proofErr w:type="spellEnd"/>
+      <w:r>
+        <w:t xml:space="preserve"> will have one instance</w:t>
       </w:r>
     </w:p>
     <w:p>
@@ -413,14 +686,327 @@
         <w:pStyle w:val="Heading1"/>
       </w:pPr>
       <w:r>
-        <w:t>Configuration</w:t>
-      </w:r>
-      <w:r>
-        <w:t xml:space="preserve"> and Usage</w:t>
+        <w:t>Fluent API</w:t>
       </w:r>
     </w:p>
     <w:p>
       <w:r>
+        <w:drawing>
+          <wp:inline distT="0" distB="0" distL="0" distR="0" wp14:anchorId="5538B5B4" wp14:editId="7B9F9919">
+            <wp:extent cx="1560235" cy="2261850"/>
+            <wp:effectExtent l="0" t="0" r="0" b="0"/>
+            <wp:docPr id="1" name="Picture 1"/>
+            <wp:cNvGraphicFramePr>
+              <a:graphicFrameLocks xmlns:a="http://schemas.openxmlformats.org/drawingml/2006/main" noChangeAspect="1"/>
+            </wp:cNvGraphicFramePr>
+            <a:graphic xmlns:a="http://schemas.openxmlformats.org/drawingml/2006/main">
+              <a:graphicData uri="http://schemas.openxmlformats.org/drawingml/2006/picture">
+                <pic:pic xmlns:pic="http://schemas.openxmlformats.org/drawingml/2006/picture">
+                  <pic:nvPicPr>
+                    <pic:cNvPr id="0" name=""/>
+                    <pic:cNvPicPr/>
+                  </pic:nvPicPr>
+                  <pic:blipFill>
+                    <a:blip r:embed="rId7"/>
+                    <a:stretch>
+                      <a:fillRect/>
+                    </a:stretch>
+                  </pic:blipFill>
+                  <pic:spPr>
+                    <a:xfrm>
+                      <a:off x="0" y="0"/>
+                      <a:ext cx="1560576" cy="2262345"/>
+                    </a:xfrm>
+                    <a:prstGeom prst="rect">
+                      <a:avLst/>
+                    </a:prstGeom>
+                  </pic:spPr>
+                </pic:pic>
+              </a:graphicData>
+            </a:graphic>
+          </wp:inline>
+        </w:drawing>
+      </w:r>
+    </w:p>
+    <w:p>
+      <w:r>
+        <w:t xml:space="preserve">The fluent API allows you to programmatically set up your scheduling, and is considerably simpler to use than the XML configuration given the benefits of strong-typing and </w:t>
+      </w:r>
+      <w:proofErr w:type="spellStart"/>
+      <w:r>
+        <w:t>Intellisense</w:t>
+      </w:r>
+      <w:proofErr w:type="spellEnd"/>
+      <w:r>
+        <w:t>. Here’s an example of a task that executes every ten seconds:</w:t>
+      </w:r>
+    </w:p>
+    <w:p>
+      <w:pPr>
+        <w:autoSpaceDE w:val="0"/>
+        <w:autoSpaceDN w:val="0"/>
+        <w:adjustRightInd w:val="0"/>
+        <w:spacing w:after="0" w:line="240" w:lineRule="auto"/>
+        <w:rPr>
+          <w:rFonts w:ascii="Consolas" w:hAnsi="Consolas" w:cs="Consolas"/>
+          <w:sz w:val="19"/>
+          <w:szCs w:val="19"/>
+        </w:rPr>
+      </w:pPr>
+      <w:proofErr w:type="spellStart"/>
+      <w:proofErr w:type="gramStart"/>
+      <w:r>
+        <w:rPr>
+          <w:rFonts w:ascii="Consolas" w:hAnsi="Consolas" w:cs="Consolas"/>
+          <w:color w:val="0000FF"/>
+          <w:sz w:val="19"/>
+          <w:szCs w:val="19"/>
+        </w:rPr>
+        <w:t>var</w:t>
+      </w:r>
+      <w:proofErr w:type="spellEnd"/>
+      <w:proofErr w:type="gramEnd"/>
+      <w:r>
+        <w:rPr>
+          <w:rFonts w:ascii="Consolas" w:hAnsi="Consolas" w:cs="Consolas"/>
+          <w:sz w:val="19"/>
+          <w:szCs w:val="19"/>
+        </w:rPr>
+        <w:t xml:space="preserve"> s = </w:t>
+      </w:r>
+      <w:r>
+        <w:rPr>
+          <w:rFonts w:ascii="Consolas" w:hAnsi="Consolas" w:cs="Consolas"/>
+          <w:color w:val="0000FF"/>
+          <w:sz w:val="19"/>
+          <w:szCs w:val="19"/>
+        </w:rPr>
+        <w:t>new</w:t>
+      </w:r>
+      <w:r>
+        <w:rPr>
+          <w:rFonts w:ascii="Consolas" w:hAnsi="Consolas" w:cs="Consolas"/>
+          <w:sz w:val="19"/>
+          <w:szCs w:val="19"/>
+        </w:rPr>
+        <w:t xml:space="preserve"> </w:t>
+      </w:r>
+      <w:r>
+        <w:rPr>
+          <w:rFonts w:ascii="Consolas" w:hAnsi="Consolas" w:cs="Consolas"/>
+          <w:color w:val="2B91AF"/>
+          <w:sz w:val="19"/>
+          <w:szCs w:val="19"/>
+        </w:rPr>
+        <w:t>Schedule</w:t>
+      </w:r>
+      <w:r>
+        <w:rPr>
+          <w:rFonts w:ascii="Consolas" w:hAnsi="Consolas" w:cs="Consolas"/>
+          <w:sz w:val="19"/>
+          <w:szCs w:val="19"/>
+        </w:rPr>
+        <w:t>()</w:t>
+      </w:r>
+    </w:p>
+    <w:p>
+      <w:pPr>
+        <w:autoSpaceDE w:val="0"/>
+        <w:autoSpaceDN w:val="0"/>
+        <w:adjustRightInd w:val="0"/>
+        <w:spacing w:after="0" w:line="240" w:lineRule="auto"/>
+        <w:rPr>
+          <w:rFonts w:ascii="Consolas" w:hAnsi="Consolas" w:cs="Consolas"/>
+          <w:sz w:val="19"/>
+          <w:szCs w:val="19"/>
+        </w:rPr>
+      </w:pPr>
+      <w:r>
+        <w:rPr>
+          <w:rFonts w:ascii="Consolas" w:hAnsi="Consolas" w:cs="Consolas"/>
+          <w:sz w:val="19"/>
+          <w:szCs w:val="19"/>
+        </w:rPr>
+        <w:t xml:space="preserve">    .</w:t>
+      </w:r>
+      <w:proofErr w:type="spellStart"/>
+      <w:proofErr w:type="gramStart"/>
+      <w:r>
+        <w:rPr>
+          <w:rFonts w:ascii="Consolas" w:hAnsi="Consolas" w:cs="Consolas"/>
+          <w:sz w:val="19"/>
+          <w:szCs w:val="19"/>
+        </w:rPr>
+        <w:t>AtSeconds</w:t>
+      </w:r>
+      <w:proofErr w:type="spellEnd"/>
+      <w:r>
+        <w:rPr>
+          <w:rFonts w:ascii="Consolas" w:hAnsi="Consolas" w:cs="Consolas"/>
+          <w:sz w:val="19"/>
+          <w:szCs w:val="19"/>
+        </w:rPr>
+        <w:t>(</w:t>
+      </w:r>
+      <w:proofErr w:type="gramEnd"/>
+      <w:r>
+        <w:rPr>
+          <w:rFonts w:ascii="Consolas" w:hAnsi="Consolas" w:cs="Consolas"/>
+          <w:sz w:val="19"/>
+          <w:szCs w:val="19"/>
+        </w:rPr>
+        <w:t>0, 10, 20, 30, 40, 50)</w:t>
+      </w:r>
+    </w:p>
+    <w:p>
+      <w:pPr>
+        <w:autoSpaceDE w:val="0"/>
+        <w:autoSpaceDN w:val="0"/>
+        <w:adjustRightInd w:val="0"/>
+        <w:spacing w:after="0" w:line="240" w:lineRule="auto"/>
+        <w:rPr>
+          <w:rFonts w:ascii="Consolas" w:hAnsi="Consolas" w:cs="Consolas"/>
+          <w:sz w:val="19"/>
+          <w:szCs w:val="19"/>
+        </w:rPr>
+      </w:pPr>
+      <w:r>
+        <w:rPr>
+          <w:rFonts w:ascii="Consolas" w:hAnsi="Consolas" w:cs="Consolas"/>
+          <w:sz w:val="19"/>
+          <w:szCs w:val="19"/>
+        </w:rPr>
+        <w:t xml:space="preserve">    .</w:t>
+      </w:r>
+      <w:proofErr w:type="spellStart"/>
+      <w:proofErr w:type="gramStart"/>
+      <w:r>
+        <w:rPr>
+          <w:rFonts w:ascii="Consolas" w:hAnsi="Consolas" w:cs="Consolas"/>
+          <w:sz w:val="19"/>
+          <w:szCs w:val="19"/>
+        </w:rPr>
+        <w:t>WithLocalTime</w:t>
+      </w:r>
+      <w:proofErr w:type="spellEnd"/>
+      <w:r>
+        <w:rPr>
+          <w:rFonts w:ascii="Consolas" w:hAnsi="Consolas" w:cs="Consolas"/>
+          <w:sz w:val="19"/>
+          <w:szCs w:val="19"/>
+        </w:rPr>
+        <w:t>()</w:t>
+      </w:r>
+      <w:proofErr w:type="gramEnd"/>
+    </w:p>
+    <w:p>
+      <w:pPr>
+        <w:autoSpaceDE w:val="0"/>
+        <w:autoSpaceDN w:val="0"/>
+        <w:adjustRightInd w:val="0"/>
+        <w:spacing w:after="0" w:line="240" w:lineRule="auto"/>
+        <w:rPr>
+          <w:rFonts w:ascii="Consolas" w:hAnsi="Consolas" w:cs="Consolas"/>
+          <w:sz w:val="19"/>
+          <w:szCs w:val="19"/>
+        </w:rPr>
+      </w:pPr>
+      <w:r>
+        <w:rPr>
+          <w:rFonts w:ascii="Consolas" w:hAnsi="Consolas" w:cs="Consolas"/>
+          <w:sz w:val="19"/>
+          <w:szCs w:val="19"/>
+        </w:rPr>
+        <w:t xml:space="preserve">    .Execute&lt;</w:t>
+      </w:r>
+      <w:proofErr w:type="spellStart"/>
+      <w:r>
+        <w:rPr>
+          <w:rFonts w:ascii="Consolas" w:hAnsi="Consolas" w:cs="Consolas"/>
+          <w:color w:val="2B91AF"/>
+          <w:sz w:val="19"/>
+          <w:szCs w:val="19"/>
+        </w:rPr>
+        <w:t>ConsoleWriteTask</w:t>
+      </w:r>
+      <w:proofErr w:type="spellEnd"/>
+      <w:proofErr w:type="gramStart"/>
+      <w:r>
+        <w:rPr>
+          <w:rFonts w:ascii="Consolas" w:hAnsi="Consolas" w:cs="Consolas"/>
+          <w:sz w:val="19"/>
+          <w:szCs w:val="19"/>
+        </w:rPr>
+        <w:t>&gt;(</w:t>
+      </w:r>
+      <w:proofErr w:type="gramEnd"/>
+      <w:r>
+        <w:rPr>
+          <w:rFonts w:ascii="Consolas" w:hAnsi="Consolas" w:cs="Consolas"/>
+          <w:sz w:val="19"/>
+          <w:szCs w:val="19"/>
+        </w:rPr>
+        <w:t>);</w:t>
+      </w:r>
+    </w:p>
+    <w:p>
+      <w:pPr>
+        <w:autoSpaceDE w:val="0"/>
+        <w:autoSpaceDN w:val="0"/>
+        <w:adjustRightInd w:val="0"/>
+        <w:spacing w:after="0" w:line="240" w:lineRule="auto"/>
+        <w:rPr>
+          <w:rFonts w:ascii="Consolas" w:hAnsi="Consolas" w:cs="Consolas"/>
+          <w:sz w:val="19"/>
+          <w:szCs w:val="19"/>
+        </w:rPr>
+      </w:pPr>
+      <w:proofErr w:type="spellStart"/>
+      <w:r>
+        <w:rPr>
+          <w:rFonts w:ascii="Consolas" w:hAnsi="Consolas" w:cs="Consolas"/>
+          <w:color w:val="2B91AF"/>
+          <w:sz w:val="19"/>
+          <w:szCs w:val="19"/>
+        </w:rPr>
+        <w:t>SchedulerRuntime</w:t>
+      </w:r>
+      <w:r>
+        <w:rPr>
+          <w:rFonts w:ascii="Consolas" w:hAnsi="Consolas" w:cs="Consolas"/>
+          <w:sz w:val="19"/>
+          <w:szCs w:val="19"/>
+        </w:rPr>
+        <w:t>.Start</w:t>
+      </w:r>
+      <w:proofErr w:type="spellEnd"/>
+      <w:r>
+        <w:rPr>
+          <w:rFonts w:ascii="Consolas" w:hAnsi="Consolas" w:cs="Consolas"/>
+          <w:sz w:val="19"/>
+          <w:szCs w:val="19"/>
+        </w:rPr>
+        <w:t>(s);</w:t>
+      </w:r>
+    </w:p>
+    <w:p/>
+    <w:p>
+      <w:pPr>
+        <w:pStyle w:val="Heading1"/>
+      </w:pPr>
+      <w:r>
+        <w:lastRenderedPageBreak/>
+        <w:t>Configuration</w:t>
+      </w:r>
+      <w:r>
+        <w:t xml:space="preserve"> and Usage</w:t>
+      </w:r>
+    </w:p>
+    <w:p>
+      <w:r>
+        <w:rPr>
+          <w:noProof/>
+        </w:rPr>
         <w:drawing>
           <wp:inline distT="0" distB="0" distL="0" distR="0">
             <wp:extent cx="5943600" cy="1734348"/>
@@ -439,7 +1025,7 @@
                     </pic:cNvPicPr>
                   </pic:nvPicPr>
                   <pic:blipFill>
-                    <a:blip r:embed="rId6" cstate="print"/>
+                    <a:blip r:embed="rId8" cstate="print"/>
                     <a:srcRect/>
                     <a:stretch>
                       <a:fillRect/>
@@ -501,7 +1087,7 @@
             <v:stroke joinstyle="miter"/>
             <v:path gradientshapeok="t" o:connecttype="rect"/>
           </v:shapetype>
-          <v:shape id="_x0000_s1026" type="#_x0000_t202" style="width:884.6pt;height:215.8pt;mso-position-horizontal-relative:char;mso-position-vertical-relative:line;mso-width-relative:margin;mso-height-relative:margin">
+          <v:shape id="_x0000_s1026" type="#_x0000_t202" style="width:884.6pt;height:229.25pt;mso-left-percent:-10001;mso-top-percent:-10001;mso-position-horizontal:absolute;mso-position-horizontal-relative:char;mso-position-vertical:absolute;mso-position-vertical-relative:line;mso-left-percent:-10001;mso-top-percent:-10001;mso-width-relative:margin;mso-height-relative:margin">
             <v:textbox style="mso-next-textbox:#_x0000_s1026">
               <w:txbxContent>
                 <w:p>
@@ -1750,7 +2336,18 @@
                       <w:szCs w:val="20"/>
                       <w:highlight w:val="yellow"/>
                     </w:rPr>
-                    <w:t>UTC</w:t>
+                    <w:t>U</w:t>
+                  </w:r>
+                  <w:r>
+                    <w:rPr>
+                      <w:rFonts w:ascii="Courier New" w:hAnsi="Courier New" w:cs="Courier New"/>
+                      <w:noProof/>
+                      <w:color w:val="0000FF"/>
+                      <w:sz w:val="16"/>
+                      <w:szCs w:val="20"/>
+                      <w:highlight w:val="yellow"/>
+                    </w:rPr>
+                    <w:t>tc</w:t>
                   </w:r>
                   <w:r>
                     <w:rPr>
@@ -2147,6 +2744,7 @@
                     <w:autoSpaceDN w:val="0"/>
                     <w:adjustRightInd w:val="0"/>
                     <w:spacing w:after="0" w:line="240" w:lineRule="auto"/>
+                    <w:ind w:left="720" w:hanging="720"/>
                     <w:rPr>
                       <w:rFonts w:ascii="Courier New" w:hAnsi="Courier New" w:cs="Courier New"/>
                       <w:noProof/>
@@ -2188,6 +2786,81 @@
                     </w:rPr>
                     <w:t>&gt;</w:t>
                   </w:r>
+                </w:p>
+                <w:p>
+                  <w:pPr>
+                    <w:autoSpaceDE w:val="0"/>
+                    <w:autoSpaceDN w:val="0"/>
+                    <w:adjustRightInd w:val="0"/>
+                    <w:spacing w:after="0" w:line="240" w:lineRule="auto"/>
+                    <w:rPr>
+                      <w:rFonts w:ascii="Courier New" w:hAnsi="Courier New" w:cs="Courier New"/>
+                      <w:noProof/>
+                      <w:color w:val="0000FF"/>
+                      <w:sz w:val="16"/>
+                      <w:szCs w:val="20"/>
+                    </w:rPr>
+                  </w:pPr>
+                  <w:r>
+                    <w:rPr>
+                      <w:rFonts w:ascii="Courier New" w:hAnsi="Courier New" w:cs="Courier New"/>
+                      <w:noProof/>
+                      <w:color w:val="0000FF"/>
+                      <w:sz w:val="16"/>
+                      <w:szCs w:val="20"/>
+                    </w:rPr>
+                    <w:t>&lt;/</w:t>
+                  </w:r>
+                  <w:r>
+                    <w:rPr>
+                      <w:rFonts w:ascii="Courier New" w:hAnsi="Courier New" w:cs="Courier New"/>
+                      <w:noProof/>
+                      <w:color w:val="A31515"/>
+                      <w:sz w:val="16"/>
+                      <w:szCs w:val="20"/>
+                    </w:rPr>
+                    <w:t>configuration</w:t>
+                  </w:r>
+                  <w:r>
+                    <w:rPr>
+                      <w:rFonts w:ascii="Courier New" w:hAnsi="Courier New" w:cs="Courier New"/>
+                      <w:noProof/>
+                      <w:color w:val="0000FF"/>
+                      <w:sz w:val="16"/>
+                      <w:szCs w:val="20"/>
+                    </w:rPr>
+                    <w:t>&gt;</w:t>
+                  </w:r>
+                </w:p>
+                <w:p>
+                  <w:pPr>
+                    <w:autoSpaceDE w:val="0"/>
+                    <w:autoSpaceDN w:val="0"/>
+                    <w:adjustRightInd w:val="0"/>
+                    <w:spacing w:after="0" w:line="240" w:lineRule="auto"/>
+                    <w:rPr>
+                      <w:rFonts w:ascii="Courier New" w:hAnsi="Courier New" w:cs="Courier New"/>
+                      <w:noProof/>
+                      <w:color w:val="0000FF"/>
+                      <w:sz w:val="16"/>
+                      <w:szCs w:val="20"/>
+                    </w:rPr>
+                  </w:pPr>
+                </w:p>
+                <w:p>
+                  <w:pPr>
+                    <w:autoSpaceDE w:val="0"/>
+                    <w:autoSpaceDN w:val="0"/>
+                    <w:adjustRightInd w:val="0"/>
+                    <w:spacing w:after="0" w:line="240" w:lineRule="auto"/>
+                    <w:rPr>
+                      <w:rFonts w:ascii="Courier New" w:hAnsi="Courier New" w:cs="Courier New"/>
+                      <w:noProof/>
+                      <w:color w:val="0000FF"/>
+                      <w:sz w:val="16"/>
+                      <w:szCs w:val="20"/>
+                    </w:rPr>
+                  </w:pPr>
                 </w:p>
                 <w:p>
                   <w:pPr>
@@ -2405,6 +3078,7 @@
         <w:rPr>
           <w:b/>
         </w:rPr>
+        <w:lastRenderedPageBreak/>
         <w:t>Note that there is no runtime validation</w:t>
       </w:r>
       <w:r>
@@ -4794,8 +5468,121 @@
 </file>
 
 <file path=word/numbering.xml><?xml version="1.0" encoding="utf-8"?>
-<w:numbering xmlns:ve="http://schemas.openxmlformats.org/markup-compatibility/2006" xmlns:o="urn:schemas-microsoft-com:office:office" xmlns:r="http://schemas.openxmlformats.org/officeDocument/2006/relationships" xmlns:m="http://schemas.openxmlformats.org/officeDocument/2006/math" xmlns:v="urn:schemas-microsoft-com:vml" xmlns:wp="http://schemas.openxmlformats.org/drawingml/2006/wordprocessingDrawing" xmlns:w10="urn:schemas-microsoft-com:office:word" xmlns:w="http://schemas.openxmlformats.org/wordprocessingml/2006/main" xmlns:wne="http://schemas.microsoft.com/office/word/2006/wordml">
+<w:numbering xmlns:wpc="http://schemas.microsoft.com/office/word/2010/wordprocessingCanvas" xmlns:mc="http://schemas.openxmlformats.org/markup-compatibility/2006" xmlns:o="urn:schemas-microsoft-com:office:office" xmlns:r="http://schemas.openxmlformats.org/officeDocument/2006/relationships" xmlns:m="http://schemas.openxmlformats.org/officeDocument/2006/math" xmlns:v="urn:schemas-microsoft-com:vml" xmlns:wp14="http://schemas.microsoft.com/office/word/2010/wordprocessingDrawing" xmlns:wp="http://schemas.openxmlformats.org/drawingml/2006/wordprocessingDrawing" xmlns:w10="urn:schemas-microsoft-com:office:word" xmlns:w="http://schemas.openxmlformats.org/wordprocessingml/2006/main" xmlns:w14="http://schemas.microsoft.com/office/word/2010/wordml" xmlns:wpg="http://schemas.microsoft.com/office/word/2010/wordprocessingGroup" xmlns:wpi="http://schemas.microsoft.com/office/word/2010/wordprocessingInk" xmlns:wne="http://schemas.microsoft.com/office/word/2006/wordml" xmlns:wps="http://schemas.microsoft.com/office/word/2010/wordprocessingShape" mc:Ignorable="w14 wp14">
   <w:abstractNum w:abstractNumId="0">
+    <w:nsid w:val="2A9E3CA9"/>
+    <w:multiLevelType w:val="hybridMultilevel"/>
+    <w:tmpl w:val="B504DB76"/>
+    <w:lvl w:ilvl="0" w:tplc="04090001">
+      <w:start w:val="1"/>
+      <w:numFmt w:val="bullet"/>
+      <w:lvlText w:val=""/>
+      <w:lvlJc w:val="left"/>
+      <w:pPr>
+        <w:ind w:left="720" w:hanging="360"/>
+      </w:pPr>
+      <w:rPr>
+        <w:rFonts w:ascii="Symbol" w:hAnsi="Symbol" w:hint="default"/>
+      </w:rPr>
+    </w:lvl>
+    <w:lvl w:ilvl="1" w:tplc="04090003">
+      <w:start w:val="1"/>
+      <w:numFmt w:val="bullet"/>
+      <w:lvlText w:val="o"/>
+      <w:lvlJc w:val="left"/>
+      <w:pPr>
+        <w:ind w:left="1440" w:hanging="360"/>
+      </w:pPr>
+      <w:rPr>
+        <w:rFonts w:ascii="Courier New" w:hAnsi="Courier New" w:cs="Courier New" w:hint="default"/>
+      </w:rPr>
+    </w:lvl>
+    <w:lvl w:ilvl="2" w:tplc="04090005" w:tentative="1">
+      <w:start w:val="1"/>
+      <w:numFmt w:val="bullet"/>
+      <w:lvlText w:val=""/>
+      <w:lvlJc w:val="left"/>
+      <w:pPr>
+        <w:ind w:left="2160" w:hanging="360"/>
+      </w:pPr>
+      <w:rPr>
+        <w:rFonts w:ascii="Wingdings" w:hAnsi="Wingdings" w:hint="default"/>
+      </w:rPr>
+    </w:lvl>
+    <w:lvl w:ilvl="3" w:tplc="04090001" w:tentative="1">
+      <w:start w:val="1"/>
+      <w:numFmt w:val="bullet"/>
+      <w:lvlText w:val=""/>
+      <w:lvlJc w:val="left"/>
+      <w:pPr>
+        <w:ind w:left="2880" w:hanging="360"/>
+      </w:pPr>
+      <w:rPr>
+        <w:rFonts w:ascii="Symbol" w:hAnsi="Symbol" w:hint="default"/>
+      </w:rPr>
+    </w:lvl>
+    <w:lvl w:ilvl="4" w:tplc="04090003" w:tentative="1">
+      <w:start w:val="1"/>
+      <w:numFmt w:val="bullet"/>
+      <w:lvlText w:val="o"/>
+      <w:lvlJc w:val="left"/>
+      <w:pPr>
+        <w:ind w:left="3600" w:hanging="360"/>
+      </w:pPr>
+      <w:rPr>
+        <w:rFonts w:ascii="Courier New" w:hAnsi="Courier New" w:cs="Courier New" w:hint="default"/>
+      </w:rPr>
+    </w:lvl>
+    <w:lvl w:ilvl="5" w:tplc="04090005" w:tentative="1">
+      <w:start w:val="1"/>
+      <w:numFmt w:val="bullet"/>
+      <w:lvlText w:val=""/>
+      <w:lvlJc w:val="left"/>
+      <w:pPr>
+        <w:ind w:left="4320" w:hanging="360"/>
+      </w:pPr>
+      <w:rPr>
+        <w:rFonts w:ascii="Wingdings" w:hAnsi="Wingdings" w:hint="default"/>
+      </w:rPr>
+    </w:lvl>
+    <w:lvl w:ilvl="6" w:tplc="04090001" w:tentative="1">
+      <w:start w:val="1"/>
+      <w:numFmt w:val="bullet"/>
+      <w:lvlText w:val=""/>
+      <w:lvlJc w:val="left"/>
+      <w:pPr>
+        <w:ind w:left="5040" w:hanging="360"/>
+      </w:pPr>
+      <w:rPr>
+        <w:rFonts w:ascii="Symbol" w:hAnsi="Symbol" w:hint="default"/>
+      </w:rPr>
+    </w:lvl>
+    <w:lvl w:ilvl="7" w:tplc="04090003" w:tentative="1">
+      <w:start w:val="1"/>
+      <w:numFmt w:val="bullet"/>
+      <w:lvlText w:val="o"/>
+      <w:lvlJc w:val="left"/>
+      <w:pPr>
+        <w:ind w:left="5760" w:hanging="360"/>
+      </w:pPr>
+      <w:rPr>
+        <w:rFonts w:ascii="Courier New" w:hAnsi="Courier New" w:cs="Courier New" w:hint="default"/>
+      </w:rPr>
+    </w:lvl>
+    <w:lvl w:ilvl="8" w:tplc="04090005" w:tentative="1">
+      <w:start w:val="1"/>
+      <w:numFmt w:val="bullet"/>
+      <w:lvlText w:val=""/>
+      <w:lvlJc w:val="left"/>
+      <w:pPr>
+        <w:ind w:left="6480" w:hanging="360"/>
+      </w:pPr>
+      <w:rPr>
+        <w:rFonts w:ascii="Wingdings" w:hAnsi="Wingdings" w:hint="default"/>
+      </w:rPr>
+    </w:lvl>
+  </w:abstractNum>
+  <w:abstractNum w:abstractNumId="1">
     <w:nsid w:val="6DA51A02"/>
     <w:multiLevelType w:val="hybridMultilevel"/>
     <w:tmpl w:val="F1F4A5BE"/>
@@ -4909,13 +5696,16 @@
     </w:lvl>
   </w:abstractNum>
   <w:num w:numId="1">
+    <w:abstractNumId w:val="1"/>
+  </w:num>
+  <w:num w:numId="2">
     <w:abstractNumId w:val="0"/>
   </w:num>
 </w:numbering>
 </file>
 
 <file path=word/styles.xml><?xml version="1.0" encoding="utf-8"?>
-<w:styles xmlns:r="http://schemas.openxmlformats.org/officeDocument/2006/relationships" xmlns:w="http://schemas.openxmlformats.org/wordprocessingml/2006/main">
+<w:styles xmlns:mc="http://schemas.openxmlformats.org/markup-compatibility/2006" xmlns:r="http://schemas.openxmlformats.org/officeDocument/2006/relationships" xmlns:w="http://schemas.openxmlformats.org/wordprocessingml/2006/main" xmlns:w14="http://schemas.microsoft.com/office/word/2010/wordml" mc:Ignorable="w14">
   <w:docDefaults>
     <w:rPrDefault>
       <w:rPr>
@@ -5125,7 +5915,6 @@
   <w:style w:type="character" w:default="1" w:styleId="DefaultParagraphFont">
     <w:name w:val="Default Paragraph Font"/>
     <w:uiPriority w:val="1"/>
-    <w:semiHidden/>
     <w:unhideWhenUsed/>
   </w:style>
   <w:style w:type="table" w:default="1" w:styleId="TableNormal">
@@ -5133,7 +5922,6 @@
     <w:uiPriority w:val="99"/>
     <w:semiHidden/>
     <w:unhideWhenUsed/>
-    <w:qFormat/>
     <w:tblPr>
       <w:tblInd w:w="0" w:type="dxa"/>
       <w:tblCellMar>
@@ -5298,6 +6086,196 @@
       <w:ind w:left="720"/>
       <w:contextualSpacing/>
     </w:pPr>
+  </w:style>
+</w:styles>
+</file>
+
+<file path=word/stylesWithEffects.xml><?xml version="1.0" encoding="utf-8"?>
+<w:styles xmlns:wpc="http://schemas.microsoft.com/office/word/2010/wordprocessingCanvas" xmlns:mc="http://schemas.openxmlformats.org/markup-compatibility/2006" xmlns:o="urn:schemas-microsoft-com:office:office" xmlns:r="http://schemas.openxmlformats.org/officeDocument/2006/relationships" xmlns:m="http://schemas.openxmlformats.org/officeDocument/2006/math" xmlns:v="urn:schemas-microsoft-com:vml" xmlns:wp14="http://schemas.microsoft.com/office/word/2010/wordprocessingDrawing" xmlns:wp="http://schemas.openxmlformats.org/drawingml/2006/wordprocessingDrawing" xmlns:w10="urn:schemas-microsoft-com:office:word" xmlns:w="http://schemas.openxmlformats.org/wordprocessingml/2006/main" xmlns:w14="http://schemas.microsoft.com/office/word/2010/wordml" xmlns:wpg="http://schemas.microsoft.com/office/word/2010/wordprocessingGroup" xmlns:wpi="http://schemas.microsoft.com/office/word/2010/wordprocessingInk" xmlns:wne="http://schemas.microsoft.com/office/word/2006/wordml" xmlns:wps="http://schemas.microsoft.com/office/word/2010/wordprocessingShape" mc:Ignorable="w14 wp14">
+  <w:docDefaults>
+    <w:rPrDefault>
+      <w:rPr>
+        <w:rFonts w:asciiTheme="minorHAnsi" w:eastAsiaTheme="minorEastAsia" w:hAnsiTheme="minorHAnsi" w:cstheme="minorBidi"/>
+        <w:sz w:val="22"/>
+        <w:szCs w:val="22"/>
+        <w:lang w:val="en-US" w:eastAsia="en-US" w:bidi="ar-SA"/>
+      </w:rPr>
+    </w:rPrDefault>
+    <w:pPrDefault>
+      <w:pPr>
+        <w:spacing w:after="200" w:line="276" w:lineRule="auto"/>
+      </w:pPr>
+    </w:pPrDefault>
+  </w:docDefaults>
+  <w:latentStyles w:defLockedState="0" w:defUIPriority="99" w:defSemiHidden="1" w:defUnhideWhenUsed="1" w:defQFormat="0" w:count="267">
+    <w:lsdException w:name="Normal" w:semiHidden="0" w:uiPriority="0" w:unhideWhenUsed="0" w:qFormat="1"/>
+    <w:lsdException w:name="heading 1" w:semiHidden="0" w:uiPriority="9" w:unhideWhenUsed="0" w:qFormat="1"/>
+    <w:lsdException w:name="heading 2" w:uiPriority="9" w:qFormat="1"/>
+    <w:lsdException w:name="heading 3" w:uiPriority="9" w:qFormat="1"/>
+    <w:lsdException w:name="heading 4" w:uiPriority="9" w:qFormat="1"/>
+    <w:lsdException w:name="heading 5" w:uiPriority="9" w:qFormat="1"/>
+    <w:lsdException w:name="heading 6" w:uiPriority="9" w:qFormat="1"/>
+    <w:lsdException w:name="heading 7" w:uiPriority="9" w:qFormat="1"/>
+    <w:lsdException w:name="heading 8" w:uiPriority="9" w:qFormat="1"/>
+    <w:lsdException w:name="heading 9" w:uiPriority="9" w:qFormat="1"/>
+    <w:lsdException w:name="toc 1" w:uiPriority="39"/>
+    <w:lsdException w:name="toc 2" w:uiPriority="39"/>
+    <w:lsdException w:name="toc 3" w:uiPriority="39"/>
+    <w:lsdException w:name="toc 4" w:uiPriority="39"/>
+    <w:lsdException w:name="toc 5" w:uiPriority="39"/>
+    <w:lsdException w:name="toc 6" w:uiPriority="39"/>
+    <w:lsdException w:name="toc 7" w:uiPriority="39"/>
+    <w:lsdException w:name="toc 8" w:uiPriority="39"/>
+    <w:lsdException w:name="toc 9" w:uiPriority="39"/>
+    <w:lsdException w:name="caption" w:uiPriority="35" w:qFormat="1"/>
+    <w:lsdException w:name="Title" w:semiHidden="0" w:uiPriority="10" w:unhideWhenUsed="0" w:qFormat="1"/>
+    <w:lsdException w:name="Default Paragraph Font" w:uiPriority="1"/>
+    <w:lsdException w:name="Subtitle" w:semiHidden="0" w:uiPriority="11" w:unhideWhenUsed="0" w:qFormat="1"/>
+    <w:lsdException w:name="Strong" w:semiHidden="0" w:uiPriority="22" w:unhideWhenUsed="0" w:qFormat="1"/>
+    <w:lsdException w:name="Emphasis" w:semiHidden="0" w:uiPriority="20" w:unhideWhenUsed="0" w:qFormat="1"/>
+    <w:lsdException w:name="Table Grid" w:semiHidden="0" w:uiPriority="59" w:unhideWhenUsed="0"/>
+    <w:lsdException w:name="Placeholder Text" w:unhideWhenUsed="0"/>
+    <w:lsdException w:name="No Spacing" w:semiHidden="0" w:uiPriority="1" w:unhideWhenUsed="0" w:qFormat="1"/>
+    <w:lsdException w:name="Light Shading" w:semiHidden="0" w:uiPriority="60" w:unhideWhenUsed="0"/>
+    <w:lsdException w:name="Light List" w:semiHidden="0" w:uiPriority="61" w:unhideWhenUsed="0"/>
+    <w:lsdException w:name="Light Grid" w:semiHidden="0" w:uiPriority="62" w:unhideWhenUsed="0"/>
+    <w:lsdException w:name="Medium Shading 1" w:semiHidden="0" w:uiPriority="63" w:unhideWhenUsed="0"/>
+    <w:lsdException w:name="Medium Shading 2" w:semiHidden="0" w:uiPriority="64" w:unhideWhenUsed="0"/>
+    <w:lsdException w:name="Medium List 1" w:semiHidden="0" w:uiPriority="65" w:unhideWhenUsed="0"/>
+    <w:lsdException w:name="Medium List 2" w:semiHidden="0" w:uiPriority="66" w:unhideWhenUsed="0"/>
+    <w:lsdException w:name="Medium Grid 1" w:semiHidden="0" w:uiPriority="67" w:unhideWhenUsed="0"/>
+    <w:lsdException w:name="Medium Grid 2" w:semiHidden="0" w:uiPriority="68" w:unhideWhenUsed="0"/>
+    <w:lsdException w:name="Medium Grid 3" w:semiHidden="0" w:uiPriority="69" w:unhideWhenUsed="0"/>
+    <w:lsdException w:name="Dark List" w:semiHidden="0" w:uiPriority="70" w:unhideWhenUsed="0"/>
+    <w:lsdException w:name="Colorful Shading" w:semiHidden="0" w:uiPriority="71" w:unhideWhenUsed="0"/>
+    <w:lsdException w:name="Colorful List" w:semiHidden="0" w:uiPriority="72" w:unhideWhenUsed="0"/>
+    <w:lsdException w:name="Colorful Grid" w:semiHidden="0" w:uiPriority="73" w:unhideWhenUsed="0"/>
+    <w:lsdException w:name="Light Shading Accent 1" w:semiHidden="0" w:uiPriority="60" w:unhideWhenUsed="0"/>
+    <w:lsdException w:name="Light List Accent 1" w:semiHidden="0" w:uiPriority="61" w:unhideWhenUsed="0"/>
+    <w:lsdException w:name="Light Grid Accent 1" w:semiHidden="0" w:uiPriority="62" w:unhideWhenUsed="0"/>
+    <w:lsdException w:name="Medium Shading 1 Accent 1" w:semiHidden="0" w:uiPriority="63" w:unhideWhenUsed="0"/>
+    <w:lsdException w:name="Medium Shading 2 Accent 1" w:semiHidden="0" w:uiPriority="64" w:unhideWhenUsed="0"/>
+    <w:lsdException w:name="Medium List 1 Accent 1" w:semiHidden="0" w:uiPriority="65" w:unhideWhenUsed="0"/>
+    <w:lsdException w:name="Revision" w:unhideWhenUsed="0"/>
+    <w:lsdException w:name="List Paragraph" w:semiHidden="0" w:uiPriority="34" w:unhideWhenUsed="0" w:qFormat="1"/>
+    <w:lsdException w:name="Quote" w:semiHidden="0" w:uiPriority="29" w:unhideWhenUsed="0" w:qFormat="1"/>
+    <w:lsdException w:name="Intense Quote" w:semiHidden="0" w:uiPriority="30" w:unhideWhenUsed="0" w:qFormat="1"/>
+    <w:lsdException w:name="Medium List 2 Accent 1" w:semiHidden="0" w:uiPriority="66" w:unhideWhenUsed="0"/>
+    <w:lsdException w:name="Medium Grid 1 Accent 1" w:semiHidden="0" w:uiPriority="67" w:unhideWhenUsed="0"/>
+    <w:lsdException w:name="Medium Grid 2 Accent 1" w:semiHidden="0" w:uiPriority="68" w:unhideWhenUsed="0"/>
+    <w:lsdException w:name="Medium Grid 3 Accent 1" w:semiHidden="0" w:uiPriority="69" w:unhideWhenUsed="0"/>
+    <w:lsdException w:name="Dark List Accent 1" w:semiHidden="0" w:uiPriority="70" w:unhideWhenUsed="0"/>
+    <w:lsdException w:name="Colorful Shading Accent 1" w:semiHidden="0" w:uiPriority="71" w:unhideWhenUsed="0"/>
+    <w:lsdException w:name="Colorful List Accent 1" w:semiHidden="0" w:uiPriority="72" w:unhideWhenUsed="0"/>
+    <w:lsdException w:name="Colorful Grid Accent 1" w:semiHidden="0" w:uiPriority="73" w:unhideWhenUsed="0"/>
+    <w:lsdException w:name="Light Shading Accent 2" w:semiHidden="0" w:uiPriority="60" w:unhideWhenUsed="0"/>
+    <w:lsdException w:name="Light List Accent 2" w:semiHidden="0" w:uiPriority="61" w:unhideWhenUsed="0"/>
+    <w:lsdException w:name="Light Grid Accent 2" w:semiHidden="0" w:uiPriority="62" w:unhideWhenUsed="0"/>
+    <w:lsdException w:name="Medium Shading 1 Accent 2" w:semiHidden="0" w:uiPriority="63" w:unhideWhenUsed="0"/>
+    <w:lsdException w:name="Medium Shading 2 Accent 2" w:semiHidden="0" w:uiPriority="64" w:unhideWhenUsed="0"/>
+    <w:lsdException w:name="Medium List 1 Accent 2" w:semiHidden="0" w:uiPriority="65" w:unhideWhenUsed="0"/>
+    <w:lsdException w:name="Medium List 2 Accent 2" w:semiHidden="0" w:uiPriority="66" w:unhideWhenUsed="0"/>
+    <w:lsdException w:name="Medium Grid 1 Accent 2" w:semiHidden="0" w:uiPriority="67" w:unhideWhenUsed="0"/>
+    <w:lsdException w:name="Medium Grid 2 Accent 2" w:semiHidden="0" w:uiPriority="68" w:unhideWhenUsed="0"/>
+    <w:lsdException w:name="Medium Grid 3 Accent 2" w:semiHidden="0" w:uiPriority="69" w:unhideWhenUsed="0"/>
+    <w:lsdException w:name="Dark List Accent 2" w:semiHidden="0" w:uiPriority="70" w:unhideWhenUsed="0"/>
+    <w:lsdException w:name="Colorful Shading Accent 2" w:semiHidden="0" w:uiPriority="71" w:unhideWhenUsed="0"/>
+    <w:lsdException w:name="Colorful List Accent 2" w:semiHidden="0" w:uiPriority="72" w:unhideWhenUsed="0"/>
+    <w:lsdException w:name="Colorful Grid Accent 2" w:semiHidden="0" w:uiPriority="73" w:unhideWhenUsed="0"/>
+    <w:lsdException w:name="Light Shading Accent 3" w:semiHidden="0" w:uiPriority="60" w:unhideWhenUsed="0"/>
+    <w:lsdException w:name="Light List Accent 3" w:semiHidden="0" w:uiPriority="61" w:unhideWhenUsed="0"/>
+    <w:lsdException w:name="Light Grid Accent 3" w:semiHidden="0" w:uiPriority="62" w:unhideWhenUsed="0"/>
+    <w:lsdException w:name="Medium Shading 1 Accent 3" w:semiHidden="0" w:uiPriority="63" w:unhideWhenUsed="0"/>
+    <w:lsdException w:name="Medium Shading 2 Accent 3" w:semiHidden="0" w:uiPriority="64" w:unhideWhenUsed="0"/>
+    <w:lsdException w:name="Medium List 1 Accent 3" w:semiHidden="0" w:uiPriority="65" w:unhideWhenUsed="0"/>
+    <w:lsdException w:name="Medium List 2 Accent 3" w:semiHidden="0" w:uiPriority="66" w:unhideWhenUsed="0"/>
+    <w:lsdException w:name="Medium Grid 1 Accent 3" w:semiHidden="0" w:uiPriority="67" w:unhideWhenUsed="0"/>
+    <w:lsdException w:name="Medium Grid 2 Accent 3" w:semiHidden="0" w:uiPriority="68" w:unhideWhenUsed="0"/>
+    <w:lsdException w:name="Medium Grid 3 Accent 3" w:semiHidden="0" w:uiPriority="69" w:unhideWhenUsed="0"/>
+    <w:lsdException w:name="Dark List Accent 3" w:semiHidden="0" w:uiPriority="70" w:unhideWhenUsed="0"/>
+    <w:lsdException w:name="Colorful Shading Accent 3" w:semiHidden="0" w:uiPriority="71" w:unhideWhenUsed="0"/>
+    <w:lsdException w:name="Colorful List Accent 3" w:semiHidden="0" w:uiPriority="72" w:unhideWhenUsed="0"/>
+    <w:lsdException w:name="Colorful Grid Accent 3" w:semiHidden="0" w:uiPriority="73" w:unhideWhenUsed="0"/>
+    <w:lsdException w:name="Light Shading Accent 4" w:semiHidden="0" w:uiPriority="60" w:unhideWhenUsed="0"/>
+    <w:lsdException w:name="Light List Accent 4" w:semiHidden="0" w:uiPriority="61" w:unhideWhenUsed="0"/>
+    <w:lsdException w:name="Light Grid Accent 4" w:semiHidden="0" w:uiPriority="62" w:unhideWhenUsed="0"/>
+    <w:lsdException w:name="Medium Shading 1 Accent 4" w:semiHidden="0" w:uiPriority="63" w:unhideWhenUsed="0"/>
+    <w:lsdException w:name="Medium Shading 2 Accent 4" w:semiHidden="0" w:uiPriority="64" w:unhideWhenUsed="0"/>
+    <w:lsdException w:name="Medium List 1 Accent 4" w:semiHidden="0" w:uiPriority="65" w:unhideWhenUsed="0"/>
+    <w:lsdException w:name="Medium List 2 Accent 4" w:semiHidden="0" w:uiPriority="66" w:unhideWhenUsed="0"/>
+    <w:lsdException w:name="Medium Grid 1 Accent 4" w:semiHidden="0" w:uiPriority="67" w:unhideWhenUsed="0"/>
+    <w:lsdException w:name="Medium Grid 2 Accent 4" w:semiHidden="0" w:uiPriority="68" w:unhideWhenUsed="0"/>
+    <w:lsdException w:name="Medium Grid 3 Accent 4" w:semiHidden="0" w:uiPriority="69" w:unhideWhenUsed="0"/>
+    <w:lsdException w:name="Dark List Accent 4" w:semiHidden="0" w:uiPriority="70" w:unhideWhenUsed="0"/>
+    <w:lsdException w:name="Colorful Shading Accent 4" w:semiHidden="0" w:uiPriority="71" w:unhideWhenUsed="0"/>
+    <w:lsdException w:name="Colorful List Accent 4" w:semiHidden="0" w:uiPriority="72" w:unhideWhenUsed="0"/>
+    <w:lsdException w:name="Colorful Grid Accent 4" w:semiHidden="0" w:uiPriority="73" w:unhideWhenUsed="0"/>
+    <w:lsdException w:name="Light Shading Accent 5" w:semiHidden="0" w:uiPriority="60" w:unhideWhenUsed="0"/>
+    <w:lsdException w:name="Light List Accent 5" w:semiHidden="0" w:uiPriority="61" w:unhideWhenUsed="0"/>
+    <w:lsdException w:name="Light Grid Accent 5" w:semiHidden="0" w:uiPriority="62" w:unhideWhenUsed="0"/>
+    <w:lsdException w:name="Medium Shading 1 Accent 5" w:semiHidden="0" w:uiPriority="63" w:unhideWhenUsed="0"/>
+    <w:lsdException w:name="Medium Shading 2 Accent 5" w:semiHidden="0" w:uiPriority="64" w:unhideWhenUsed="0"/>
+    <w:lsdException w:name="Medium List 1 Accent 5" w:semiHidden="0" w:uiPriority="65" w:unhideWhenUsed="0"/>
+    <w:lsdException w:name="Medium List 2 Accent 5" w:semiHidden="0" w:uiPriority="66" w:unhideWhenUsed="0"/>
+    <w:lsdException w:name="Medium Grid 1 Accent 5" w:semiHidden="0" w:uiPriority="67" w:unhideWhenUsed="0"/>
+    <w:lsdException w:name="Medium Grid 2 Accent 5" w:semiHidden="0" w:uiPriority="68" w:unhideWhenUsed="0"/>
+    <w:lsdException w:name="Medium Grid 3 Accent 5" w:semiHidden="0" w:uiPriority="69" w:unhideWhenUsed="0"/>
+    <w:lsdException w:name="Dark List Accent 5" w:semiHidden="0" w:uiPriority="70" w:unhideWhenUsed="0"/>
+    <w:lsdException w:name="Colorful Shading Accent 5" w:semiHidden="0" w:uiPriority="71" w:unhideWhenUsed="0"/>
+    <w:lsdException w:name="Colorful List Accent 5" w:semiHidden="0" w:uiPriority="72" w:unhideWhenUsed="0"/>
+    <w:lsdException w:name="Colorful Grid Accent 5" w:semiHidden="0" w:uiPriority="73" w:unhideWhenUsed="0"/>
+    <w:lsdException w:name="Light Shading Accent 6" w:semiHidden="0" w:uiPriority="60" w:unhideWhenUsed="0"/>
+    <w:lsdException w:name="Light List Accent 6" w:semiHidden="0" w:uiPriority="61" w:unhideWhenUsed="0"/>
+    <w:lsdException w:name="Light Grid Accent 6" w:semiHidden="0" w:uiPriority="62" w:unhideWhenUsed="0"/>
+    <w:lsdException w:name="Medium Shading 1 Accent 6" w:semiHidden="0" w:uiPriority="63" w:unhideWhenUsed="0"/>
+    <w:lsdException w:name="Medium Shading 2 Accent 6" w:semiHidden="0" w:uiPriority="64" w:unhideWhenUsed="0"/>
+    <w:lsdException w:name="Medium List 1 Accent 6" w:semiHidden="0" w:uiPriority="65" w:unhideWhenUsed="0"/>
+    <w:lsdException w:name="Medium List 2 Accent 6" w:semiHidden="0" w:uiPriority="66" w:unhideWhenUsed="0"/>
+    <w:lsdException w:name="Medium Grid 1 Accent 6" w:semiHidden="0" w:uiPriority="67" w:unhideWhenUsed="0"/>
+    <w:lsdException w:name="Medium Grid 2 Accent 6" w:semiHidden="0" w:uiPriority="68" w:unhideWhenUsed="0"/>
+    <w:lsdException w:name="Medium Grid 3 Accent 6" w:semiHidden="0" w:uiPriority="69" w:unhideWhenUsed="0"/>
+    <w:lsdException w:name="Dark List Accent 6" w:semiHidden="0" w:uiPriority="70" w:unhideWhenUsed="0"/>
+    <w:lsdException w:name="Colorful Shading Accent 6" w:semiHidden="0" w:uiPriority="71" w:unhideWhenUsed="0"/>
+    <w:lsdException w:name="Colorful List Accent 6" w:semiHidden="0" w:uiPriority="72" w:unhideWhenUsed="0"/>
+    <w:lsdException w:name="Colorful Grid Accent 6" w:semiHidden="0" w:uiPriority="73" w:unhideWhenUsed="0"/>
+    <w:lsdException w:name="Subtle Emphasis" w:semiHidden="0" w:uiPriority="19" w:unhideWhenUsed="0" w:qFormat="1"/>
+    <w:lsdException w:name="Intense Emphasis" w:semiHidden="0" w:uiPriority="21" w:unhideWhenUsed="0" w:qFormat="1"/>
+    <w:lsdException w:name="Subtle Reference" w:semiHidden="0" w:uiPriority="31" w:unhideWhenUsed="0" w:qFormat="1"/>
+    <w:lsdException w:name="Intense Reference" w:semiHidden="0" w:uiPriority="32" w:unhideWhenUsed="0" w:qFormat="1"/>
+    <w:lsdException w:name="Book Title" w:semiHidden="0" w:uiPriority="33" w:unhideWhenUsed="0" w:qFormat="1"/>
+    <w:lsdException w:name="Bibliography" w:uiPriority="37"/>
+    <w:lsdException w:name="TOC Heading" w:uiPriority="39" w:qFormat="1"/>
+  </w:latentStyles>
+  <w:style w:type="paragraph" w:default="1" w:styleId="Normal">
+    <w:name w:val="Normal"/>
+    <w:qFormat/>
+  </w:style>
+  <w:style w:type="character" w:default="1" w:styleId="DefaultParagraphFont">
+    <w:name w:val="Default Paragraph Font"/>
+    <w:uiPriority w:val="1"/>
+    <w:semiHidden/>
+    <w:unhideWhenUsed/>
+  </w:style>
+  <w:style w:type="table" w:default="1" w:styleId="TableNormal">
+    <w:name w:val="Normal Table"/>
+    <w:uiPriority w:val="99"/>
+    <w:semiHidden/>
+    <w:unhideWhenUsed/>
+    <w:tblPr>
+      <w:tblInd w:w="0" w:type="dxa"/>
+      <w:tblCellMar>
+        <w:top w:w="0" w:type="dxa"/>
+        <w:left w:w="108" w:type="dxa"/>
+        <w:bottom w:w="0" w:type="dxa"/>
+        <w:right w:w="108" w:type="dxa"/>
+      </w:tblCellMar>
+    </w:tblPr>
+  </w:style>
+  <w:style w:type="numbering" w:default="1" w:styleId="NoList">
+    <w:name w:val="No List"/>
+    <w:uiPriority w:val="99"/>
+    <w:semiHidden/>
+    <w:unhideWhenUsed/>
   </w:style>
 </w:styles>
 </file>

</xml_diff>